<commit_message>
Better we will support up to 8 framework files
</commit_message>
<xml_diff>
--- a/other/help.docx
+++ b/other/help.docx
@@ -1292,7 +1292,14 @@
           <w:sz w:val="28"/>
           <w:lang w:val="en-US"/>
         </w:rPr>
-        <w:t>l use “my”), again |, then you must add six</w:t>
+        <w:t xml:space="preserve">l use “my”), again |, then you must add </w:t>
+      </w:r>
+      <w:r>
+        <w:rPr>
+          <w:sz w:val="28"/>
+          <w:lang w:val="en-US"/>
+        </w:rPr>
+        <w:t>eight</w:t>
       </w:r>
       <w:r>
         <w:rPr>
@@ -1373,20 +1380,12 @@
         </w:rPr>
         <w:t>|no|no|no</w:t>
       </w:r>
-    </w:p>
-    <w:p>
-      <w:pPr>
-        <w:rPr>
-          <w:sz w:val="28"/>
-          <w:lang w:val="en-US"/>
-        </w:rPr>
-      </w:pPr>
-      <w:r>
-        <w:rPr>
-          <w:sz w:val="28"/>
-          <w:lang w:val="en-US"/>
-        </w:rPr>
-        <w:t>-Now open pro</w:t>
+      <w:r>
+        <w:rPr>
+          <w:sz w:val="28"/>
+          <w:lang w:val="en-US"/>
+        </w:rPr>
+        <w:t>|no|n</w:t>
       </w:r>
       <w:bookmarkStart w:id="0" w:name="_GoBack"/>
       <w:bookmarkEnd w:id="0"/>
@@ -1395,7 +1394,22 @@
           <w:sz w:val="28"/>
           <w:lang w:val="en-US"/>
         </w:rPr>
-        <w:t xml:space="preserve">gram, </w:t>
+        <w:t>o</w:t>
+      </w:r>
+    </w:p>
+    <w:p>
+      <w:pPr>
+        <w:rPr>
+          <w:sz w:val="28"/>
+          <w:lang w:val="en-US"/>
+        </w:rPr>
+      </w:pPr>
+      <w:r>
+        <w:rPr>
+          <w:sz w:val="28"/>
+          <w:lang w:val="en-US"/>
+        </w:rPr>
+        <w:t xml:space="preserve">-Now open program, </w:t>
       </w:r>
       <w:proofErr w:type="spellStart"/>
       <w:r>

</xml_diff>

<commit_message>
All non google frameworks removed
</commit_message>
<xml_diff>
--- a/other/help.docx
+++ b/other/help.docx
@@ -1361,31 +1361,58 @@
     </w:p>
     <w:p>
       <w:pPr>
-        <w:rPr>
-          <w:sz w:val="28"/>
-          <w:lang w:val="en-US"/>
-        </w:rPr>
-      </w:pPr>
-      <w:r>
-        <w:rPr>
-          <w:sz w:val="28"/>
+        <w:jc w:val="center"/>
+        <w:rPr>
+          <w:sz w:val="26"/>
+          <w:szCs w:val="26"/>
+          <w:lang w:val="en-US"/>
+        </w:rPr>
+      </w:pPr>
+      <w:r>
+        <w:rPr>
+          <w:sz w:val="26"/>
+          <w:szCs w:val="26"/>
           <w:lang w:val="en-US"/>
         </w:rPr>
         <w:t>MY ROM|my|framework-res_my.apk|com.htc.resources_my.apk|no</w:t>
       </w:r>
       <w:r>
         <w:rPr>
-          <w:sz w:val="28"/>
+          <w:sz w:val="26"/>
+          <w:szCs w:val="26"/>
           <w:lang w:val="en-US"/>
         </w:rPr>
         <w:t>|no|no|no</w:t>
       </w:r>
       <w:r>
         <w:rPr>
-          <w:sz w:val="28"/>
-          <w:lang w:val="en-US"/>
-        </w:rPr>
-        <w:t>|no|n</w:t>
+          <w:sz w:val="26"/>
+          <w:szCs w:val="26"/>
+          <w:lang w:val="en-US"/>
+        </w:rPr>
+        <w:t>|no|no</w:t>
+      </w:r>
+    </w:p>
+    <w:p>
+      <w:pPr>
+        <w:rPr>
+          <w:sz w:val="28"/>
+          <w:lang w:val="en-US"/>
+        </w:rPr>
+      </w:pPr>
+      <w:r>
+        <w:rPr>
+          <w:sz w:val="28"/>
+          <w:lang w:val="en-US"/>
+        </w:rPr>
+        <w:t>-Now open program, go</w:t>
+      </w:r>
+      <w:r>
+        <w:rPr>
+          <w:sz w:val="28"/>
+          <w:lang w:val="en-US"/>
+        </w:rPr>
+        <w:t xml:space="preserve"> </w:t>
       </w:r>
       <w:bookmarkStart w:id="0" w:name="_GoBack"/>
       <w:bookmarkEnd w:id="0"/>
@@ -1394,54 +1421,7 @@
           <w:sz w:val="28"/>
           <w:lang w:val="en-US"/>
         </w:rPr>
-        <w:t>o</w:t>
-      </w:r>
-    </w:p>
-    <w:p>
-      <w:pPr>
-        <w:rPr>
-          <w:sz w:val="28"/>
-          <w:lang w:val="en-US"/>
-        </w:rPr>
-      </w:pPr>
-      <w:r>
-        <w:rPr>
-          <w:sz w:val="28"/>
-          <w:lang w:val="en-US"/>
-        </w:rPr>
-        <w:t xml:space="preserve">-Now open program, </w:t>
-      </w:r>
-      <w:proofErr w:type="spellStart"/>
-      <w:r>
-        <w:rPr>
-          <w:sz w:val="28"/>
-          <w:lang w:val="en-US"/>
-        </w:rPr>
-        <w:t>goto</w:t>
-      </w:r>
-      <w:proofErr w:type="spellEnd"/>
-      <w:r>
-        <w:rPr>
-          <w:sz w:val="28"/>
-          <w:lang w:val="en-US"/>
-        </w:rPr>
-        <w:t xml:space="preserve"> settings, </w:t>
-      </w:r>
-      <w:proofErr w:type="gramStart"/>
-      <w:r>
-        <w:rPr>
-          <w:sz w:val="28"/>
-          <w:lang w:val="en-US"/>
-        </w:rPr>
-        <w:t>select</w:t>
-      </w:r>
-      <w:proofErr w:type="gramEnd"/>
-      <w:r>
-        <w:rPr>
-          <w:sz w:val="28"/>
-          <w:lang w:val="en-US"/>
-        </w:rPr>
-        <w:t xml:space="preserve"> Framework version and reinstall framework files</w:t>
+        <w:t>to settings, select Framework version and reinstall framework files</w:t>
       </w:r>
       <w:r>
         <w:rPr>

</xml_diff>